<commit_message>
adicionado mais dez caracteristicas
</commit_message>
<xml_diff>
--- a/artefatos/Lista de Características  (Descrição Caract).docx
+++ b/artefatos/Lista de Características  (Descrição Caract).docx
@@ -1216,7 +1216,7 @@
               <w:t xml:space="preserve"> do salão</w:t>
             </w:r>
             <w:r>
-              <w:t xml:space="preserve"> poderá agendar seu atendimento no salão, podendo também verificar quais horários estão disponíveis.</w:t>
+              <w:t xml:space="preserve"> poderá agendar seu atendimento, podendo também verificar quais horários estão disponíveis.</w:t>
             </w:r>
           </w:p>
         </w:tc>
@@ -1815,7 +1815,6 @@
               </w:pBdr>
               <w:jc w:val="center"/>
             </w:pPr>
-            <w:bookmarkStart w:id="2" w:name="_GoBack" w:colFirst="1" w:colLast="1"/>
             <w:proofErr w:type="gramStart"/>
             <w:r>
               <w:t>7</w:t>
@@ -3298,7 +3297,1010 @@
           </w:p>
         </w:tc>
       </w:tr>
-      <w:bookmarkEnd w:id="2"/>
+      <w:tr>
+        <w:trPr>
+          <w:trHeight w:val="500"/>
+          <w:jc w:val="center"/>
+        </w:trPr>
+        <w:tc>
+          <w:tcPr>
+            <w:tcW w:w="978" w:type="dxa"/>
+            <w:tcBorders>
+              <w:top w:val="single" w:sz="4" w:space="0" w:color="FF9900"/>
+              <w:left w:val="single" w:sz="4" w:space="0" w:color="FF9900"/>
+              <w:bottom w:val="single" w:sz="4" w:space="0" w:color="FF9900"/>
+              <w:right w:val="single" w:sz="4" w:space="0" w:color="FF9900"/>
+            </w:tcBorders>
+            <w:tcMar>
+              <w:top w:w="100" w:type="dxa"/>
+              <w:left w:w="100" w:type="dxa"/>
+              <w:bottom w:w="100" w:type="dxa"/>
+              <w:right w:w="100" w:type="dxa"/>
+            </w:tcMar>
+            <w:vAlign w:val="center"/>
+          </w:tcPr>
+          <w:p>
+            <w:pPr>
+              <w:widowControl w:val="0"/>
+              <w:pBdr>
+                <w:top w:val="nil"/>
+                <w:left w:val="nil"/>
+                <w:bottom w:val="nil"/>
+                <w:right w:val="nil"/>
+                <w:between w:val="nil"/>
+              </w:pBdr>
+              <w:jc w:val="center"/>
+            </w:pPr>
+            <w:r>
+              <w:t>21</w:t>
+            </w:r>
+          </w:p>
+        </w:tc>
+        <w:tc>
+          <w:tcPr>
+            <w:tcW w:w="4535" w:type="dxa"/>
+            <w:tcBorders>
+              <w:top w:val="single" w:sz="4" w:space="0" w:color="FF9900"/>
+              <w:left w:val="single" w:sz="4" w:space="0" w:color="FF9900"/>
+              <w:bottom w:val="single" w:sz="4" w:space="0" w:color="FF9900"/>
+              <w:right w:val="single" w:sz="4" w:space="0" w:color="FF9900"/>
+            </w:tcBorders>
+            <w:tcMar>
+              <w:top w:w="100" w:type="dxa"/>
+              <w:left w:w="100" w:type="dxa"/>
+              <w:bottom w:w="100" w:type="dxa"/>
+              <w:right w:w="100" w:type="dxa"/>
+            </w:tcMar>
+          </w:tcPr>
+          <w:p>
+            <w:pPr>
+              <w:widowControl w:val="0"/>
+              <w:pBdr>
+                <w:top w:val="nil"/>
+                <w:left w:val="nil"/>
+                <w:bottom w:val="nil"/>
+                <w:right w:val="nil"/>
+                <w:between w:val="nil"/>
+              </w:pBdr>
+              <w:jc w:val="center"/>
+            </w:pPr>
+            <w:r>
+              <w:t>Tabela de pontos de fidelidade</w:t>
+            </w:r>
+          </w:p>
+        </w:tc>
+        <w:tc>
+          <w:tcPr>
+            <w:tcW w:w="4535" w:type="dxa"/>
+            <w:tcBorders>
+              <w:top w:val="single" w:sz="4" w:space="0" w:color="FF9900"/>
+              <w:left w:val="single" w:sz="4" w:space="0" w:color="FF9900"/>
+              <w:bottom w:val="single" w:sz="4" w:space="0" w:color="FF9900"/>
+              <w:right w:val="single" w:sz="4" w:space="0" w:color="FF9900"/>
+            </w:tcBorders>
+          </w:tcPr>
+          <w:p>
+            <w:pPr>
+              <w:widowControl w:val="0"/>
+              <w:pBdr>
+                <w:top w:val="nil"/>
+                <w:left w:val="nil"/>
+                <w:bottom w:val="nil"/>
+                <w:right w:val="nil"/>
+                <w:between w:val="nil"/>
+              </w:pBdr>
+            </w:pPr>
+            <w:r>
+              <w:t>Toda vez que um cliente faz um corte de cabelo no salão, ele ganha um ponto de fidelidade que pode ser trocado por outros cortes ou tratamentos.</w:t>
+            </w:r>
+          </w:p>
+        </w:tc>
+      </w:tr>
+      <w:tr>
+        <w:trPr>
+          <w:trHeight w:val="500"/>
+          <w:jc w:val="center"/>
+        </w:trPr>
+        <w:tc>
+          <w:tcPr>
+            <w:tcW w:w="978" w:type="dxa"/>
+            <w:tcBorders>
+              <w:top w:val="single" w:sz="4" w:space="0" w:color="FF9900"/>
+              <w:left w:val="single" w:sz="4" w:space="0" w:color="FF9900"/>
+              <w:bottom w:val="single" w:sz="4" w:space="0" w:color="FF9900"/>
+              <w:right w:val="single" w:sz="4" w:space="0" w:color="FF9900"/>
+            </w:tcBorders>
+            <w:tcMar>
+              <w:top w:w="100" w:type="dxa"/>
+              <w:left w:w="100" w:type="dxa"/>
+              <w:bottom w:w="100" w:type="dxa"/>
+              <w:right w:w="100" w:type="dxa"/>
+            </w:tcMar>
+            <w:vAlign w:val="center"/>
+          </w:tcPr>
+          <w:p>
+            <w:pPr>
+              <w:widowControl w:val="0"/>
+              <w:pBdr>
+                <w:top w:val="nil"/>
+                <w:left w:val="nil"/>
+                <w:bottom w:val="nil"/>
+                <w:right w:val="nil"/>
+                <w:between w:val="nil"/>
+              </w:pBdr>
+              <w:jc w:val="center"/>
+            </w:pPr>
+            <w:r>
+              <w:t>22</w:t>
+            </w:r>
+          </w:p>
+        </w:tc>
+        <w:tc>
+          <w:tcPr>
+            <w:tcW w:w="4535" w:type="dxa"/>
+            <w:tcBorders>
+              <w:top w:val="single" w:sz="4" w:space="0" w:color="FF9900"/>
+              <w:left w:val="single" w:sz="4" w:space="0" w:color="FF9900"/>
+              <w:bottom w:val="single" w:sz="4" w:space="0" w:color="FF9900"/>
+              <w:right w:val="single" w:sz="4" w:space="0" w:color="FF9900"/>
+            </w:tcBorders>
+            <w:tcMar>
+              <w:top w:w="100" w:type="dxa"/>
+              <w:left w:w="100" w:type="dxa"/>
+              <w:bottom w:w="100" w:type="dxa"/>
+              <w:right w:w="100" w:type="dxa"/>
+            </w:tcMar>
+          </w:tcPr>
+          <w:p>
+            <w:pPr>
+              <w:widowControl w:val="0"/>
+              <w:pBdr>
+                <w:top w:val="nil"/>
+                <w:left w:val="nil"/>
+                <w:bottom w:val="nil"/>
+                <w:right w:val="nil"/>
+                <w:between w:val="nil"/>
+              </w:pBdr>
+              <w:jc w:val="center"/>
+            </w:pPr>
+            <w:r>
+              <w:t>Tabela de devedores</w:t>
+            </w:r>
+          </w:p>
+        </w:tc>
+        <w:tc>
+          <w:tcPr>
+            <w:tcW w:w="4535" w:type="dxa"/>
+            <w:tcBorders>
+              <w:top w:val="single" w:sz="4" w:space="0" w:color="FF9900"/>
+              <w:left w:val="single" w:sz="4" w:space="0" w:color="FF9900"/>
+              <w:bottom w:val="single" w:sz="4" w:space="0" w:color="FF9900"/>
+              <w:right w:val="single" w:sz="4" w:space="0" w:color="FF9900"/>
+            </w:tcBorders>
+          </w:tcPr>
+          <w:p>
+            <w:pPr>
+              <w:widowControl w:val="0"/>
+              <w:pBdr>
+                <w:top w:val="nil"/>
+                <w:left w:val="nil"/>
+                <w:bottom w:val="nil"/>
+                <w:right w:val="nil"/>
+                <w:between w:val="nil"/>
+              </w:pBdr>
+            </w:pPr>
+            <w:r>
+              <w:t>Uma lista onde o dono do salão pode ver quem ainda não pagou pelos serviços.</w:t>
+            </w:r>
+          </w:p>
+        </w:tc>
+      </w:tr>
+      <w:tr>
+        <w:trPr>
+          <w:trHeight w:val="500"/>
+          <w:jc w:val="center"/>
+        </w:trPr>
+        <w:tc>
+          <w:tcPr>
+            <w:tcW w:w="978" w:type="dxa"/>
+            <w:tcBorders>
+              <w:top w:val="single" w:sz="4" w:space="0" w:color="FF9900"/>
+              <w:left w:val="single" w:sz="4" w:space="0" w:color="FF9900"/>
+              <w:bottom w:val="single" w:sz="4" w:space="0" w:color="FF9900"/>
+              <w:right w:val="single" w:sz="4" w:space="0" w:color="FF9900"/>
+            </w:tcBorders>
+            <w:tcMar>
+              <w:top w:w="100" w:type="dxa"/>
+              <w:left w:w="100" w:type="dxa"/>
+              <w:bottom w:w="100" w:type="dxa"/>
+              <w:right w:w="100" w:type="dxa"/>
+            </w:tcMar>
+            <w:vAlign w:val="center"/>
+          </w:tcPr>
+          <w:p>
+            <w:pPr>
+              <w:widowControl w:val="0"/>
+              <w:pBdr>
+                <w:top w:val="nil"/>
+                <w:left w:val="nil"/>
+                <w:bottom w:val="nil"/>
+                <w:right w:val="nil"/>
+                <w:between w:val="nil"/>
+              </w:pBdr>
+              <w:jc w:val="center"/>
+            </w:pPr>
+            <w:r>
+              <w:t>23</w:t>
+            </w:r>
+          </w:p>
+        </w:tc>
+        <w:tc>
+          <w:tcPr>
+            <w:tcW w:w="4535" w:type="dxa"/>
+            <w:tcBorders>
+              <w:top w:val="single" w:sz="4" w:space="0" w:color="FF9900"/>
+              <w:left w:val="single" w:sz="4" w:space="0" w:color="FF9900"/>
+              <w:bottom w:val="single" w:sz="4" w:space="0" w:color="FF9900"/>
+              <w:right w:val="single" w:sz="4" w:space="0" w:color="FF9900"/>
+            </w:tcBorders>
+            <w:tcMar>
+              <w:top w:w="100" w:type="dxa"/>
+              <w:left w:w="100" w:type="dxa"/>
+              <w:bottom w:w="100" w:type="dxa"/>
+              <w:right w:w="100" w:type="dxa"/>
+            </w:tcMar>
+          </w:tcPr>
+          <w:p>
+            <w:pPr>
+              <w:widowControl w:val="0"/>
+              <w:pBdr>
+                <w:top w:val="nil"/>
+                <w:left w:val="nil"/>
+                <w:bottom w:val="nil"/>
+                <w:right w:val="nil"/>
+                <w:between w:val="nil"/>
+              </w:pBdr>
+              <w:jc w:val="center"/>
+            </w:pPr>
+            <w:r>
+              <w:t>Lista negra</w:t>
+            </w:r>
+          </w:p>
+        </w:tc>
+        <w:tc>
+          <w:tcPr>
+            <w:tcW w:w="4535" w:type="dxa"/>
+            <w:tcBorders>
+              <w:top w:val="single" w:sz="4" w:space="0" w:color="FF9900"/>
+              <w:left w:val="single" w:sz="4" w:space="0" w:color="FF9900"/>
+              <w:bottom w:val="single" w:sz="4" w:space="0" w:color="FF9900"/>
+              <w:right w:val="single" w:sz="4" w:space="0" w:color="FF9900"/>
+            </w:tcBorders>
+          </w:tcPr>
+          <w:p>
+            <w:pPr>
+              <w:widowControl w:val="0"/>
+              <w:pBdr>
+                <w:top w:val="nil"/>
+                <w:left w:val="nil"/>
+                <w:bottom w:val="nil"/>
+                <w:right w:val="nil"/>
+                <w:between w:val="nil"/>
+              </w:pBdr>
+            </w:pPr>
+            <w:r>
+              <w:t>O dono do salão pode ver uma lista que contém os clientes mais “problemáticos do salão”.</w:t>
+            </w:r>
+          </w:p>
+        </w:tc>
+      </w:tr>
+      <w:tr>
+        <w:trPr>
+          <w:trHeight w:val="500"/>
+          <w:jc w:val="center"/>
+        </w:trPr>
+        <w:tc>
+          <w:tcPr>
+            <w:tcW w:w="978" w:type="dxa"/>
+            <w:tcBorders>
+              <w:top w:val="single" w:sz="4" w:space="0" w:color="FF9900"/>
+              <w:left w:val="single" w:sz="4" w:space="0" w:color="FF9900"/>
+              <w:bottom w:val="single" w:sz="4" w:space="0" w:color="FF9900"/>
+              <w:right w:val="single" w:sz="4" w:space="0" w:color="FF9900"/>
+            </w:tcBorders>
+            <w:tcMar>
+              <w:top w:w="100" w:type="dxa"/>
+              <w:left w:w="100" w:type="dxa"/>
+              <w:bottom w:w="100" w:type="dxa"/>
+              <w:right w:w="100" w:type="dxa"/>
+            </w:tcMar>
+            <w:vAlign w:val="center"/>
+          </w:tcPr>
+          <w:p>
+            <w:pPr>
+              <w:widowControl w:val="0"/>
+              <w:pBdr>
+                <w:top w:val="nil"/>
+                <w:left w:val="nil"/>
+                <w:bottom w:val="nil"/>
+                <w:right w:val="nil"/>
+                <w:between w:val="nil"/>
+              </w:pBdr>
+              <w:jc w:val="center"/>
+            </w:pPr>
+            <w:r>
+              <w:t>24</w:t>
+            </w:r>
+          </w:p>
+        </w:tc>
+        <w:tc>
+          <w:tcPr>
+            <w:tcW w:w="4535" w:type="dxa"/>
+            <w:tcBorders>
+              <w:top w:val="single" w:sz="4" w:space="0" w:color="FF9900"/>
+              <w:left w:val="single" w:sz="4" w:space="0" w:color="FF9900"/>
+              <w:bottom w:val="single" w:sz="4" w:space="0" w:color="FF9900"/>
+              <w:right w:val="single" w:sz="4" w:space="0" w:color="FF9900"/>
+            </w:tcBorders>
+            <w:tcMar>
+              <w:top w:w="100" w:type="dxa"/>
+              <w:left w:w="100" w:type="dxa"/>
+              <w:bottom w:w="100" w:type="dxa"/>
+              <w:right w:w="100" w:type="dxa"/>
+            </w:tcMar>
+          </w:tcPr>
+          <w:p>
+            <w:pPr>
+              <w:widowControl w:val="0"/>
+              <w:pBdr>
+                <w:top w:val="nil"/>
+                <w:left w:val="nil"/>
+                <w:bottom w:val="nil"/>
+                <w:right w:val="nil"/>
+                <w:between w:val="nil"/>
+              </w:pBdr>
+              <w:jc w:val="center"/>
+            </w:pPr>
+            <w:r>
+              <w:t>Excluir conta</w:t>
+            </w:r>
+          </w:p>
+        </w:tc>
+        <w:tc>
+          <w:tcPr>
+            <w:tcW w:w="4535" w:type="dxa"/>
+            <w:tcBorders>
+              <w:top w:val="single" w:sz="4" w:space="0" w:color="FF9900"/>
+              <w:left w:val="single" w:sz="4" w:space="0" w:color="FF9900"/>
+              <w:bottom w:val="single" w:sz="4" w:space="0" w:color="FF9900"/>
+              <w:right w:val="single" w:sz="4" w:space="0" w:color="FF9900"/>
+            </w:tcBorders>
+          </w:tcPr>
+          <w:p>
+            <w:pPr>
+              <w:widowControl w:val="0"/>
+              <w:pBdr>
+                <w:top w:val="nil"/>
+                <w:left w:val="nil"/>
+                <w:bottom w:val="nil"/>
+                <w:right w:val="nil"/>
+                <w:between w:val="nil"/>
+              </w:pBdr>
+            </w:pPr>
+            <w:r>
+              <w:t>Usuário pode excluir sua conta quando quiser.</w:t>
+            </w:r>
+          </w:p>
+        </w:tc>
+      </w:tr>
+      <w:tr>
+        <w:trPr>
+          <w:trHeight w:val="500"/>
+          <w:jc w:val="center"/>
+        </w:trPr>
+        <w:tc>
+          <w:tcPr>
+            <w:tcW w:w="978" w:type="dxa"/>
+            <w:tcBorders>
+              <w:top w:val="single" w:sz="4" w:space="0" w:color="FF9900"/>
+              <w:left w:val="single" w:sz="4" w:space="0" w:color="FF9900"/>
+              <w:bottom w:val="single" w:sz="4" w:space="0" w:color="FF9900"/>
+              <w:right w:val="single" w:sz="4" w:space="0" w:color="FF9900"/>
+            </w:tcBorders>
+            <w:tcMar>
+              <w:top w:w="100" w:type="dxa"/>
+              <w:left w:w="100" w:type="dxa"/>
+              <w:bottom w:w="100" w:type="dxa"/>
+              <w:right w:w="100" w:type="dxa"/>
+            </w:tcMar>
+            <w:vAlign w:val="center"/>
+          </w:tcPr>
+          <w:p>
+            <w:pPr>
+              <w:widowControl w:val="0"/>
+              <w:pBdr>
+                <w:top w:val="nil"/>
+                <w:left w:val="nil"/>
+                <w:bottom w:val="nil"/>
+                <w:right w:val="nil"/>
+                <w:between w:val="nil"/>
+              </w:pBdr>
+              <w:jc w:val="center"/>
+            </w:pPr>
+            <w:r>
+              <w:t>25</w:t>
+            </w:r>
+          </w:p>
+        </w:tc>
+        <w:tc>
+          <w:tcPr>
+            <w:tcW w:w="4535" w:type="dxa"/>
+            <w:tcBorders>
+              <w:top w:val="single" w:sz="4" w:space="0" w:color="FF9900"/>
+              <w:left w:val="single" w:sz="4" w:space="0" w:color="FF9900"/>
+              <w:bottom w:val="single" w:sz="4" w:space="0" w:color="FF9900"/>
+              <w:right w:val="single" w:sz="4" w:space="0" w:color="FF9900"/>
+            </w:tcBorders>
+            <w:tcMar>
+              <w:top w:w="100" w:type="dxa"/>
+              <w:left w:w="100" w:type="dxa"/>
+              <w:bottom w:w="100" w:type="dxa"/>
+              <w:right w:w="100" w:type="dxa"/>
+            </w:tcMar>
+          </w:tcPr>
+          <w:p>
+            <w:pPr>
+              <w:widowControl w:val="0"/>
+              <w:pBdr>
+                <w:top w:val="nil"/>
+                <w:left w:val="nil"/>
+                <w:bottom w:val="nil"/>
+                <w:right w:val="nil"/>
+                <w:between w:val="nil"/>
+              </w:pBdr>
+              <w:jc w:val="center"/>
+            </w:pPr>
+            <w:r>
+              <w:t>Alterar dados pessoais</w:t>
+            </w:r>
+          </w:p>
+        </w:tc>
+        <w:tc>
+          <w:tcPr>
+            <w:tcW w:w="4535" w:type="dxa"/>
+            <w:tcBorders>
+              <w:top w:val="single" w:sz="4" w:space="0" w:color="FF9900"/>
+              <w:left w:val="single" w:sz="4" w:space="0" w:color="FF9900"/>
+              <w:bottom w:val="single" w:sz="4" w:space="0" w:color="FF9900"/>
+              <w:right w:val="single" w:sz="4" w:space="0" w:color="FF9900"/>
+            </w:tcBorders>
+          </w:tcPr>
+          <w:p>
+            <w:pPr>
+              <w:widowControl w:val="0"/>
+              <w:pBdr>
+                <w:top w:val="nil"/>
+                <w:left w:val="nil"/>
+                <w:bottom w:val="nil"/>
+                <w:right w:val="nil"/>
+                <w:between w:val="nil"/>
+              </w:pBdr>
+            </w:pPr>
+            <w:r>
+              <w:t>Usuário pode alterar somente seus próprios dados.</w:t>
+            </w:r>
+          </w:p>
+        </w:tc>
+      </w:tr>
+      <w:tr>
+        <w:trPr>
+          <w:trHeight w:val="500"/>
+          <w:jc w:val="center"/>
+        </w:trPr>
+        <w:tc>
+          <w:tcPr>
+            <w:tcW w:w="978" w:type="dxa"/>
+            <w:tcBorders>
+              <w:top w:val="single" w:sz="4" w:space="0" w:color="FF9900"/>
+              <w:left w:val="single" w:sz="4" w:space="0" w:color="FF9900"/>
+              <w:bottom w:val="single" w:sz="4" w:space="0" w:color="FF9900"/>
+              <w:right w:val="single" w:sz="4" w:space="0" w:color="FF9900"/>
+            </w:tcBorders>
+            <w:tcMar>
+              <w:top w:w="100" w:type="dxa"/>
+              <w:left w:w="100" w:type="dxa"/>
+              <w:bottom w:w="100" w:type="dxa"/>
+              <w:right w:w="100" w:type="dxa"/>
+            </w:tcMar>
+            <w:vAlign w:val="center"/>
+          </w:tcPr>
+          <w:p>
+            <w:pPr>
+              <w:widowControl w:val="0"/>
+              <w:pBdr>
+                <w:top w:val="nil"/>
+                <w:left w:val="nil"/>
+                <w:bottom w:val="nil"/>
+                <w:right w:val="nil"/>
+                <w:between w:val="nil"/>
+              </w:pBdr>
+              <w:jc w:val="center"/>
+            </w:pPr>
+            <w:r>
+              <w:t>26</w:t>
+            </w:r>
+          </w:p>
+        </w:tc>
+        <w:tc>
+          <w:tcPr>
+            <w:tcW w:w="4535" w:type="dxa"/>
+            <w:tcBorders>
+              <w:top w:val="single" w:sz="4" w:space="0" w:color="FF9900"/>
+              <w:left w:val="single" w:sz="4" w:space="0" w:color="FF9900"/>
+              <w:bottom w:val="single" w:sz="4" w:space="0" w:color="FF9900"/>
+              <w:right w:val="single" w:sz="4" w:space="0" w:color="FF9900"/>
+            </w:tcBorders>
+            <w:tcMar>
+              <w:top w:w="100" w:type="dxa"/>
+              <w:left w:w="100" w:type="dxa"/>
+              <w:bottom w:w="100" w:type="dxa"/>
+              <w:right w:w="100" w:type="dxa"/>
+            </w:tcMar>
+          </w:tcPr>
+          <w:p>
+            <w:pPr>
+              <w:widowControl w:val="0"/>
+              <w:pBdr>
+                <w:top w:val="nil"/>
+                <w:left w:val="nil"/>
+                <w:bottom w:val="nil"/>
+                <w:right w:val="nil"/>
+                <w:between w:val="nil"/>
+              </w:pBdr>
+              <w:jc w:val="center"/>
+            </w:pPr>
+            <w:r>
+              <w:t>Adicionar nova conta</w:t>
+            </w:r>
+          </w:p>
+        </w:tc>
+        <w:tc>
+          <w:tcPr>
+            <w:tcW w:w="4535" w:type="dxa"/>
+            <w:tcBorders>
+              <w:top w:val="single" w:sz="4" w:space="0" w:color="FF9900"/>
+              <w:left w:val="single" w:sz="4" w:space="0" w:color="FF9900"/>
+              <w:bottom w:val="single" w:sz="4" w:space="0" w:color="FF9900"/>
+              <w:right w:val="single" w:sz="4" w:space="0" w:color="FF9900"/>
+            </w:tcBorders>
+          </w:tcPr>
+          <w:p>
+            <w:pPr>
+              <w:widowControl w:val="0"/>
+              <w:pBdr>
+                <w:top w:val="nil"/>
+                <w:left w:val="nil"/>
+                <w:bottom w:val="nil"/>
+                <w:right w:val="nil"/>
+                <w:between w:val="nil"/>
+              </w:pBdr>
+            </w:pPr>
+            <w:r>
+              <w:t>O cliente poderá criar uma conta no sistema.</w:t>
+            </w:r>
+          </w:p>
+        </w:tc>
+      </w:tr>
+      <w:tr>
+        <w:trPr>
+          <w:trHeight w:val="500"/>
+          <w:jc w:val="center"/>
+        </w:trPr>
+        <w:tc>
+          <w:tcPr>
+            <w:tcW w:w="978" w:type="dxa"/>
+            <w:tcBorders>
+              <w:top w:val="single" w:sz="4" w:space="0" w:color="FF9900"/>
+              <w:left w:val="single" w:sz="4" w:space="0" w:color="FF9900"/>
+              <w:bottom w:val="single" w:sz="4" w:space="0" w:color="FF9900"/>
+              <w:right w:val="single" w:sz="4" w:space="0" w:color="FF9900"/>
+            </w:tcBorders>
+            <w:tcMar>
+              <w:top w:w="100" w:type="dxa"/>
+              <w:left w:w="100" w:type="dxa"/>
+              <w:bottom w:w="100" w:type="dxa"/>
+              <w:right w:w="100" w:type="dxa"/>
+            </w:tcMar>
+            <w:vAlign w:val="center"/>
+          </w:tcPr>
+          <w:p>
+            <w:pPr>
+              <w:widowControl w:val="0"/>
+              <w:pBdr>
+                <w:top w:val="nil"/>
+                <w:left w:val="nil"/>
+                <w:bottom w:val="nil"/>
+                <w:right w:val="nil"/>
+                <w:between w:val="nil"/>
+              </w:pBdr>
+              <w:jc w:val="center"/>
+            </w:pPr>
+            <w:r>
+              <w:t>27</w:t>
+            </w:r>
+          </w:p>
+        </w:tc>
+        <w:tc>
+          <w:tcPr>
+            <w:tcW w:w="4535" w:type="dxa"/>
+            <w:tcBorders>
+              <w:top w:val="single" w:sz="4" w:space="0" w:color="FF9900"/>
+              <w:left w:val="single" w:sz="4" w:space="0" w:color="FF9900"/>
+              <w:bottom w:val="single" w:sz="4" w:space="0" w:color="FF9900"/>
+              <w:right w:val="single" w:sz="4" w:space="0" w:color="FF9900"/>
+            </w:tcBorders>
+            <w:tcMar>
+              <w:top w:w="100" w:type="dxa"/>
+              <w:left w:w="100" w:type="dxa"/>
+              <w:bottom w:w="100" w:type="dxa"/>
+              <w:right w:w="100" w:type="dxa"/>
+            </w:tcMar>
+          </w:tcPr>
+          <w:p>
+            <w:pPr>
+              <w:widowControl w:val="0"/>
+              <w:pBdr>
+                <w:top w:val="nil"/>
+                <w:left w:val="nil"/>
+                <w:bottom w:val="nil"/>
+                <w:right w:val="nil"/>
+                <w:between w:val="nil"/>
+              </w:pBdr>
+              <w:jc w:val="center"/>
+            </w:pPr>
+            <w:r>
+              <w:t xml:space="preserve">Ranking dos cortes mais pedidos </w:t>
+            </w:r>
+          </w:p>
+        </w:tc>
+        <w:tc>
+          <w:tcPr>
+            <w:tcW w:w="4535" w:type="dxa"/>
+            <w:tcBorders>
+              <w:top w:val="single" w:sz="4" w:space="0" w:color="FF9900"/>
+              <w:left w:val="single" w:sz="4" w:space="0" w:color="FF9900"/>
+              <w:bottom w:val="single" w:sz="4" w:space="0" w:color="FF9900"/>
+              <w:right w:val="single" w:sz="4" w:space="0" w:color="FF9900"/>
+            </w:tcBorders>
+          </w:tcPr>
+          <w:p>
+            <w:pPr>
+              <w:widowControl w:val="0"/>
+              <w:pBdr>
+                <w:top w:val="nil"/>
+                <w:left w:val="nil"/>
+                <w:bottom w:val="nil"/>
+                <w:right w:val="nil"/>
+                <w:between w:val="nil"/>
+              </w:pBdr>
+            </w:pPr>
+            <w:r>
+              <w:t>O cliente terá acesso a um ranking dos penteados mais pedidos da semana.</w:t>
+            </w:r>
+          </w:p>
+        </w:tc>
+      </w:tr>
+      <w:tr>
+        <w:trPr>
+          <w:trHeight w:val="500"/>
+          <w:jc w:val="center"/>
+        </w:trPr>
+        <w:tc>
+          <w:tcPr>
+            <w:tcW w:w="978" w:type="dxa"/>
+            <w:tcBorders>
+              <w:top w:val="single" w:sz="4" w:space="0" w:color="FF9900"/>
+              <w:left w:val="single" w:sz="4" w:space="0" w:color="FF9900"/>
+              <w:bottom w:val="single" w:sz="4" w:space="0" w:color="FF9900"/>
+              <w:right w:val="single" w:sz="4" w:space="0" w:color="FF9900"/>
+            </w:tcBorders>
+            <w:tcMar>
+              <w:top w:w="100" w:type="dxa"/>
+              <w:left w:w="100" w:type="dxa"/>
+              <w:bottom w:w="100" w:type="dxa"/>
+              <w:right w:w="100" w:type="dxa"/>
+            </w:tcMar>
+            <w:vAlign w:val="center"/>
+          </w:tcPr>
+          <w:p>
+            <w:pPr>
+              <w:widowControl w:val="0"/>
+              <w:pBdr>
+                <w:top w:val="nil"/>
+                <w:left w:val="nil"/>
+                <w:bottom w:val="nil"/>
+                <w:right w:val="nil"/>
+                <w:between w:val="nil"/>
+              </w:pBdr>
+              <w:jc w:val="center"/>
+            </w:pPr>
+            <w:r>
+              <w:lastRenderedPageBreak/>
+              <w:t>28</w:t>
+            </w:r>
+          </w:p>
+        </w:tc>
+        <w:tc>
+          <w:tcPr>
+            <w:tcW w:w="4535" w:type="dxa"/>
+            <w:tcBorders>
+              <w:top w:val="single" w:sz="4" w:space="0" w:color="FF9900"/>
+              <w:left w:val="single" w:sz="4" w:space="0" w:color="FF9900"/>
+              <w:bottom w:val="single" w:sz="4" w:space="0" w:color="FF9900"/>
+              <w:right w:val="single" w:sz="4" w:space="0" w:color="FF9900"/>
+            </w:tcBorders>
+            <w:tcMar>
+              <w:top w:w="100" w:type="dxa"/>
+              <w:left w:w="100" w:type="dxa"/>
+              <w:bottom w:w="100" w:type="dxa"/>
+              <w:right w:w="100" w:type="dxa"/>
+            </w:tcMar>
+          </w:tcPr>
+          <w:p>
+            <w:pPr>
+              <w:widowControl w:val="0"/>
+              <w:pBdr>
+                <w:top w:val="nil"/>
+                <w:left w:val="nil"/>
+                <w:bottom w:val="nil"/>
+                <w:right w:val="nil"/>
+                <w:between w:val="nil"/>
+              </w:pBdr>
+              <w:jc w:val="center"/>
+            </w:pPr>
+            <w:r>
+              <w:t>Notificação caso cabeleireiro fique livre</w:t>
+            </w:r>
+          </w:p>
+        </w:tc>
+        <w:tc>
+          <w:tcPr>
+            <w:tcW w:w="4535" w:type="dxa"/>
+            <w:tcBorders>
+              <w:top w:val="single" w:sz="4" w:space="0" w:color="FF9900"/>
+              <w:left w:val="single" w:sz="4" w:space="0" w:color="FF9900"/>
+              <w:bottom w:val="single" w:sz="4" w:space="0" w:color="FF9900"/>
+              <w:right w:val="single" w:sz="4" w:space="0" w:color="FF9900"/>
+            </w:tcBorders>
+          </w:tcPr>
+          <w:p>
+            <w:pPr>
+              <w:widowControl w:val="0"/>
+              <w:pBdr>
+                <w:top w:val="nil"/>
+                <w:left w:val="nil"/>
+                <w:bottom w:val="nil"/>
+                <w:right w:val="nil"/>
+                <w:between w:val="nil"/>
+              </w:pBdr>
+            </w:pPr>
+            <w:r>
+              <w:t>Caso o cabeleireiro fique livre antes do horário agendado, ele pode enviar uma notificação avisando o próximo cliente.</w:t>
+            </w:r>
+          </w:p>
+        </w:tc>
+      </w:tr>
+      <w:tr>
+        <w:trPr>
+          <w:trHeight w:val="500"/>
+          <w:jc w:val="center"/>
+        </w:trPr>
+        <w:tc>
+          <w:tcPr>
+            <w:tcW w:w="978" w:type="dxa"/>
+            <w:tcBorders>
+              <w:top w:val="single" w:sz="4" w:space="0" w:color="FF9900"/>
+              <w:left w:val="single" w:sz="4" w:space="0" w:color="FF9900"/>
+              <w:bottom w:val="single" w:sz="4" w:space="0" w:color="FF9900"/>
+              <w:right w:val="single" w:sz="4" w:space="0" w:color="FF9900"/>
+            </w:tcBorders>
+            <w:tcMar>
+              <w:top w:w="100" w:type="dxa"/>
+              <w:left w:w="100" w:type="dxa"/>
+              <w:bottom w:w="100" w:type="dxa"/>
+              <w:right w:w="100" w:type="dxa"/>
+            </w:tcMar>
+            <w:vAlign w:val="center"/>
+          </w:tcPr>
+          <w:p>
+            <w:pPr>
+              <w:widowControl w:val="0"/>
+              <w:pBdr>
+                <w:top w:val="nil"/>
+                <w:left w:val="nil"/>
+                <w:bottom w:val="nil"/>
+                <w:right w:val="nil"/>
+                <w:between w:val="nil"/>
+              </w:pBdr>
+              <w:jc w:val="center"/>
+            </w:pPr>
+            <w:r>
+              <w:t>29</w:t>
+            </w:r>
+          </w:p>
+        </w:tc>
+        <w:tc>
+          <w:tcPr>
+            <w:tcW w:w="4535" w:type="dxa"/>
+            <w:tcBorders>
+              <w:top w:val="single" w:sz="4" w:space="0" w:color="FF9900"/>
+              <w:left w:val="single" w:sz="4" w:space="0" w:color="FF9900"/>
+              <w:bottom w:val="single" w:sz="4" w:space="0" w:color="FF9900"/>
+              <w:right w:val="single" w:sz="4" w:space="0" w:color="FF9900"/>
+            </w:tcBorders>
+            <w:tcMar>
+              <w:top w:w="100" w:type="dxa"/>
+              <w:left w:w="100" w:type="dxa"/>
+              <w:bottom w:w="100" w:type="dxa"/>
+              <w:right w:w="100" w:type="dxa"/>
+            </w:tcMar>
+          </w:tcPr>
+          <w:p>
+            <w:pPr>
+              <w:widowControl w:val="0"/>
+              <w:pBdr>
+                <w:top w:val="nil"/>
+                <w:left w:val="nil"/>
+                <w:bottom w:val="nil"/>
+                <w:right w:val="nil"/>
+                <w:between w:val="nil"/>
+              </w:pBdr>
+              <w:jc w:val="center"/>
+            </w:pPr>
+            <w:r>
+              <w:t xml:space="preserve">Escolher cabeleireiro </w:t>
+            </w:r>
+          </w:p>
+        </w:tc>
+        <w:tc>
+          <w:tcPr>
+            <w:tcW w:w="4535" w:type="dxa"/>
+            <w:tcBorders>
+              <w:top w:val="single" w:sz="4" w:space="0" w:color="FF9900"/>
+              <w:left w:val="single" w:sz="4" w:space="0" w:color="FF9900"/>
+              <w:bottom w:val="single" w:sz="4" w:space="0" w:color="FF9900"/>
+              <w:right w:val="single" w:sz="4" w:space="0" w:color="FF9900"/>
+            </w:tcBorders>
+          </w:tcPr>
+          <w:p>
+            <w:pPr>
+              <w:widowControl w:val="0"/>
+              <w:pBdr>
+                <w:top w:val="nil"/>
+                <w:left w:val="nil"/>
+                <w:bottom w:val="nil"/>
+                <w:right w:val="nil"/>
+                <w:between w:val="nil"/>
+              </w:pBdr>
+            </w:pPr>
+            <w:r>
+              <w:t>Cliente pode escolher qual cabeleireiro fará seu penteado.</w:t>
+            </w:r>
+          </w:p>
+        </w:tc>
+      </w:tr>
+      <w:tr>
+        <w:trPr>
+          <w:trHeight w:val="500"/>
+          <w:jc w:val="center"/>
+        </w:trPr>
+        <w:tc>
+          <w:tcPr>
+            <w:tcW w:w="978" w:type="dxa"/>
+            <w:tcBorders>
+              <w:top w:val="single" w:sz="4" w:space="0" w:color="FF9900"/>
+              <w:left w:val="single" w:sz="4" w:space="0" w:color="FF9900"/>
+              <w:bottom w:val="single" w:sz="4" w:space="0" w:color="FF9900"/>
+              <w:right w:val="single" w:sz="4" w:space="0" w:color="FF9900"/>
+            </w:tcBorders>
+            <w:tcMar>
+              <w:top w:w="100" w:type="dxa"/>
+              <w:left w:w="100" w:type="dxa"/>
+              <w:bottom w:w="100" w:type="dxa"/>
+              <w:right w:w="100" w:type="dxa"/>
+            </w:tcMar>
+            <w:vAlign w:val="center"/>
+          </w:tcPr>
+          <w:p>
+            <w:pPr>
+              <w:widowControl w:val="0"/>
+              <w:pBdr>
+                <w:top w:val="nil"/>
+                <w:left w:val="nil"/>
+                <w:bottom w:val="nil"/>
+                <w:right w:val="nil"/>
+                <w:between w:val="nil"/>
+              </w:pBdr>
+              <w:jc w:val="center"/>
+            </w:pPr>
+            <w:r>
+              <w:t>30</w:t>
+            </w:r>
+          </w:p>
+        </w:tc>
+        <w:tc>
+          <w:tcPr>
+            <w:tcW w:w="4535" w:type="dxa"/>
+            <w:tcBorders>
+              <w:top w:val="single" w:sz="4" w:space="0" w:color="FF9900"/>
+              <w:left w:val="single" w:sz="4" w:space="0" w:color="FF9900"/>
+              <w:bottom w:val="single" w:sz="4" w:space="0" w:color="FF9900"/>
+              <w:right w:val="single" w:sz="4" w:space="0" w:color="FF9900"/>
+            </w:tcBorders>
+            <w:tcMar>
+              <w:top w:w="100" w:type="dxa"/>
+              <w:left w:w="100" w:type="dxa"/>
+              <w:bottom w:w="100" w:type="dxa"/>
+              <w:right w:w="100" w:type="dxa"/>
+            </w:tcMar>
+          </w:tcPr>
+          <w:p>
+            <w:pPr>
+              <w:widowControl w:val="0"/>
+              <w:pBdr>
+                <w:top w:val="nil"/>
+                <w:left w:val="nil"/>
+                <w:bottom w:val="nil"/>
+                <w:right w:val="nil"/>
+                <w:between w:val="nil"/>
+              </w:pBdr>
+              <w:jc w:val="center"/>
+            </w:pPr>
+            <w:r>
+              <w:t>Bater ponto</w:t>
+            </w:r>
+          </w:p>
+        </w:tc>
+        <w:tc>
+          <w:tcPr>
+            <w:tcW w:w="4535" w:type="dxa"/>
+            <w:tcBorders>
+              <w:top w:val="single" w:sz="4" w:space="0" w:color="FF9900"/>
+              <w:left w:val="single" w:sz="4" w:space="0" w:color="FF9900"/>
+              <w:bottom w:val="single" w:sz="4" w:space="0" w:color="FF9900"/>
+              <w:right w:val="single" w:sz="4" w:space="0" w:color="FF9900"/>
+            </w:tcBorders>
+          </w:tcPr>
+          <w:p>
+            <w:pPr>
+              <w:widowControl w:val="0"/>
+              <w:pBdr>
+                <w:top w:val="nil"/>
+                <w:left w:val="nil"/>
+                <w:bottom w:val="nil"/>
+                <w:right w:val="nil"/>
+                <w:between w:val="nil"/>
+              </w:pBdr>
+            </w:pPr>
+            <w:r>
+              <w:t>Funcionários podem marcar seus horários de entrada e saída, para o dono do salão ter u</w:t>
+            </w:r>
+            <w:bookmarkStart w:id="2" w:name="_GoBack"/>
+            <w:bookmarkEnd w:id="2"/>
+            <w:r>
+              <w:t xml:space="preserve">ma noção </w:t>
+            </w:r>
+            <w:proofErr w:type="gramStart"/>
+            <w:r>
+              <w:t>dos tempo</w:t>
+            </w:r>
+            <w:proofErr w:type="gramEnd"/>
+            <w:r>
+              <w:t xml:space="preserve"> trabalhado deles.</w:t>
+            </w:r>
+          </w:p>
+        </w:tc>
+      </w:tr>
     </w:tbl>
     <w:p>
       <w:pPr>
@@ -3381,7 +4383,7 @@
           <w:rPr>
             <w:noProof/>
           </w:rPr>
-          <w:t>2</w:t>
+          <w:t>4</w:t>
         </w:r>
         <w:r>
           <w:fldChar w:fldCharType="end"/>

</xml_diff>

<commit_message>
adicionado mais 7 caracteristicas
</commit_message>
<xml_diff>
--- a/artefatos/Lista de Características  (Descrição Caract).docx
+++ b/artefatos/Lista de Características  (Descrição Caract).docx
@@ -18,6 +18,7 @@
         <w:pStyle w:val="Subttulo"/>
         <w:rPr>
           <w:color w:val="auto"/>
+          <w:u w:val="single"/>
         </w:rPr>
       </w:pPr>
       <w:bookmarkStart w:id="1" w:name="_2waxkzd9njbq" w:colFirst="0" w:colLast="0"/>
@@ -28,6 +29,8 @@
         </w:rPr>
         <w:t>Descrição das Características</w:t>
       </w:r>
+      <w:bookmarkStart w:id="2" w:name="_GoBack"/>
+      <w:bookmarkEnd w:id="2"/>
     </w:p>
     <w:p>
       <w:pPr>
@@ -4283,12 +4286,7 @@
               </w:pBdr>
             </w:pPr>
             <w:r>
-              <w:t>Funcionários podem marcar seus horários de entrada e saída, para o dono do salão ter u</w:t>
-            </w:r>
-            <w:bookmarkStart w:id="2" w:name="_GoBack"/>
-            <w:bookmarkEnd w:id="2"/>
-            <w:r>
-              <w:t xml:space="preserve">ma noção </w:t>
+              <w:t xml:space="preserve">Funcionários podem marcar seus horários de entrada e saída, para o dono do salão ter uma noção </w:t>
             </w:r>
             <w:proofErr w:type="gramStart"/>
             <w:r>
@@ -4298,6 +4296,1013 @@
             <w:r>
               <w:t xml:space="preserve"> trabalhado deles.</w:t>
             </w:r>
+          </w:p>
+        </w:tc>
+      </w:tr>
+      <w:tr>
+        <w:trPr>
+          <w:trHeight w:val="500"/>
+          <w:jc w:val="center"/>
+        </w:trPr>
+        <w:tc>
+          <w:tcPr>
+            <w:tcW w:w="978" w:type="dxa"/>
+            <w:tcBorders>
+              <w:top w:val="single" w:sz="4" w:space="0" w:color="FF9900"/>
+              <w:left w:val="single" w:sz="4" w:space="0" w:color="FF9900"/>
+              <w:bottom w:val="single" w:sz="4" w:space="0" w:color="FF9900"/>
+              <w:right w:val="single" w:sz="4" w:space="0" w:color="FF9900"/>
+            </w:tcBorders>
+            <w:tcMar>
+              <w:top w:w="100" w:type="dxa"/>
+              <w:left w:w="100" w:type="dxa"/>
+              <w:bottom w:w="100" w:type="dxa"/>
+              <w:right w:w="100" w:type="dxa"/>
+            </w:tcMar>
+            <w:vAlign w:val="center"/>
+          </w:tcPr>
+          <w:p>
+            <w:pPr>
+              <w:widowControl w:val="0"/>
+              <w:pBdr>
+                <w:top w:val="nil"/>
+                <w:left w:val="nil"/>
+                <w:bottom w:val="nil"/>
+                <w:right w:val="nil"/>
+                <w:between w:val="nil"/>
+              </w:pBdr>
+              <w:jc w:val="center"/>
+            </w:pPr>
+            <w:r>
+              <w:t>31</w:t>
+            </w:r>
+          </w:p>
+        </w:tc>
+        <w:tc>
+          <w:tcPr>
+            <w:tcW w:w="4535" w:type="dxa"/>
+            <w:tcBorders>
+              <w:top w:val="single" w:sz="4" w:space="0" w:color="FF9900"/>
+              <w:left w:val="single" w:sz="4" w:space="0" w:color="FF9900"/>
+              <w:bottom w:val="single" w:sz="4" w:space="0" w:color="FF9900"/>
+              <w:right w:val="single" w:sz="4" w:space="0" w:color="FF9900"/>
+            </w:tcBorders>
+            <w:tcMar>
+              <w:top w:w="100" w:type="dxa"/>
+              <w:left w:w="100" w:type="dxa"/>
+              <w:bottom w:w="100" w:type="dxa"/>
+              <w:right w:w="100" w:type="dxa"/>
+            </w:tcMar>
+          </w:tcPr>
+          <w:p>
+            <w:pPr>
+              <w:widowControl w:val="0"/>
+              <w:pBdr>
+                <w:top w:val="nil"/>
+                <w:left w:val="nil"/>
+                <w:bottom w:val="nil"/>
+                <w:right w:val="nil"/>
+                <w:between w:val="nil"/>
+              </w:pBdr>
+              <w:jc w:val="center"/>
+            </w:pPr>
+            <w:r>
+              <w:t>Vídeos</w:t>
+            </w:r>
+          </w:p>
+        </w:tc>
+        <w:tc>
+          <w:tcPr>
+            <w:tcW w:w="4535" w:type="dxa"/>
+            <w:tcBorders>
+              <w:top w:val="single" w:sz="4" w:space="0" w:color="FF9900"/>
+              <w:left w:val="single" w:sz="4" w:space="0" w:color="FF9900"/>
+              <w:bottom w:val="single" w:sz="4" w:space="0" w:color="FF9900"/>
+              <w:right w:val="single" w:sz="4" w:space="0" w:color="FF9900"/>
+            </w:tcBorders>
+          </w:tcPr>
+          <w:p>
+            <w:pPr>
+              <w:widowControl w:val="0"/>
+              <w:pBdr>
+                <w:top w:val="nil"/>
+                <w:left w:val="nil"/>
+                <w:bottom w:val="nil"/>
+                <w:right w:val="nil"/>
+                <w:between w:val="nil"/>
+              </w:pBdr>
+            </w:pPr>
+            <w:r>
+              <w:t>O dono do salão poderá postar vídeos curtos apresentando os penteados.</w:t>
+            </w:r>
+          </w:p>
+        </w:tc>
+      </w:tr>
+      <w:tr>
+        <w:trPr>
+          <w:trHeight w:val="500"/>
+          <w:jc w:val="center"/>
+        </w:trPr>
+        <w:tc>
+          <w:tcPr>
+            <w:tcW w:w="978" w:type="dxa"/>
+            <w:tcBorders>
+              <w:top w:val="single" w:sz="4" w:space="0" w:color="FF9900"/>
+              <w:left w:val="single" w:sz="4" w:space="0" w:color="FF9900"/>
+              <w:bottom w:val="single" w:sz="4" w:space="0" w:color="FF9900"/>
+              <w:right w:val="single" w:sz="4" w:space="0" w:color="FF9900"/>
+            </w:tcBorders>
+            <w:tcMar>
+              <w:top w:w="100" w:type="dxa"/>
+              <w:left w:w="100" w:type="dxa"/>
+              <w:bottom w:w="100" w:type="dxa"/>
+              <w:right w:w="100" w:type="dxa"/>
+            </w:tcMar>
+            <w:vAlign w:val="center"/>
+          </w:tcPr>
+          <w:p>
+            <w:pPr>
+              <w:widowControl w:val="0"/>
+              <w:pBdr>
+                <w:top w:val="nil"/>
+                <w:left w:val="nil"/>
+                <w:bottom w:val="nil"/>
+                <w:right w:val="nil"/>
+                <w:between w:val="nil"/>
+              </w:pBdr>
+              <w:jc w:val="center"/>
+            </w:pPr>
+            <w:r>
+              <w:t>32</w:t>
+            </w:r>
+          </w:p>
+        </w:tc>
+        <w:tc>
+          <w:tcPr>
+            <w:tcW w:w="4535" w:type="dxa"/>
+            <w:tcBorders>
+              <w:top w:val="single" w:sz="4" w:space="0" w:color="FF9900"/>
+              <w:left w:val="single" w:sz="4" w:space="0" w:color="FF9900"/>
+              <w:bottom w:val="single" w:sz="4" w:space="0" w:color="FF9900"/>
+              <w:right w:val="single" w:sz="4" w:space="0" w:color="FF9900"/>
+            </w:tcBorders>
+            <w:tcMar>
+              <w:top w:w="100" w:type="dxa"/>
+              <w:left w:w="100" w:type="dxa"/>
+              <w:bottom w:w="100" w:type="dxa"/>
+              <w:right w:w="100" w:type="dxa"/>
+            </w:tcMar>
+          </w:tcPr>
+          <w:p>
+            <w:pPr>
+              <w:widowControl w:val="0"/>
+              <w:pBdr>
+                <w:top w:val="nil"/>
+                <w:left w:val="nil"/>
+                <w:bottom w:val="nil"/>
+                <w:right w:val="nil"/>
+                <w:between w:val="nil"/>
+              </w:pBdr>
+              <w:jc w:val="center"/>
+            </w:pPr>
+            <w:proofErr w:type="gramStart"/>
+            <w:r>
+              <w:t>Delivery</w:t>
+            </w:r>
+            <w:proofErr w:type="gramEnd"/>
+          </w:p>
+        </w:tc>
+        <w:tc>
+          <w:tcPr>
+            <w:tcW w:w="4535" w:type="dxa"/>
+            <w:tcBorders>
+              <w:top w:val="single" w:sz="4" w:space="0" w:color="FF9900"/>
+              <w:left w:val="single" w:sz="4" w:space="0" w:color="FF9900"/>
+              <w:bottom w:val="single" w:sz="4" w:space="0" w:color="FF9900"/>
+              <w:right w:val="single" w:sz="4" w:space="0" w:color="FF9900"/>
+            </w:tcBorders>
+          </w:tcPr>
+          <w:p>
+            <w:pPr>
+              <w:widowControl w:val="0"/>
+              <w:pBdr>
+                <w:top w:val="nil"/>
+                <w:left w:val="nil"/>
+                <w:bottom w:val="nil"/>
+                <w:right w:val="nil"/>
+                <w:between w:val="nil"/>
+              </w:pBdr>
+            </w:pPr>
+            <w:r>
+              <w:t xml:space="preserve">O cliente pode pedir que um dos funcionários </w:t>
+            </w:r>
+            <w:proofErr w:type="gramStart"/>
+            <w:r>
+              <w:t>vá</w:t>
+            </w:r>
+            <w:proofErr w:type="gramEnd"/>
+            <w:r>
+              <w:t xml:space="preserve"> em sua residência realizar o trabalho.</w:t>
+            </w:r>
+          </w:p>
+        </w:tc>
+      </w:tr>
+      <w:tr>
+        <w:trPr>
+          <w:trHeight w:val="500"/>
+          <w:jc w:val="center"/>
+        </w:trPr>
+        <w:tc>
+          <w:tcPr>
+            <w:tcW w:w="978" w:type="dxa"/>
+            <w:tcBorders>
+              <w:top w:val="single" w:sz="4" w:space="0" w:color="FF9900"/>
+              <w:left w:val="single" w:sz="4" w:space="0" w:color="FF9900"/>
+              <w:bottom w:val="single" w:sz="4" w:space="0" w:color="FF9900"/>
+              <w:right w:val="single" w:sz="4" w:space="0" w:color="FF9900"/>
+            </w:tcBorders>
+            <w:tcMar>
+              <w:top w:w="100" w:type="dxa"/>
+              <w:left w:w="100" w:type="dxa"/>
+              <w:bottom w:w="100" w:type="dxa"/>
+              <w:right w:w="100" w:type="dxa"/>
+            </w:tcMar>
+            <w:vAlign w:val="center"/>
+          </w:tcPr>
+          <w:p>
+            <w:pPr>
+              <w:widowControl w:val="0"/>
+              <w:pBdr>
+                <w:top w:val="nil"/>
+                <w:left w:val="nil"/>
+                <w:bottom w:val="nil"/>
+                <w:right w:val="nil"/>
+                <w:between w:val="nil"/>
+              </w:pBdr>
+              <w:jc w:val="center"/>
+            </w:pPr>
+            <w:r>
+              <w:t>33</w:t>
+            </w:r>
+          </w:p>
+        </w:tc>
+        <w:tc>
+          <w:tcPr>
+            <w:tcW w:w="4535" w:type="dxa"/>
+            <w:tcBorders>
+              <w:top w:val="single" w:sz="4" w:space="0" w:color="FF9900"/>
+              <w:left w:val="single" w:sz="4" w:space="0" w:color="FF9900"/>
+              <w:bottom w:val="single" w:sz="4" w:space="0" w:color="FF9900"/>
+              <w:right w:val="single" w:sz="4" w:space="0" w:color="FF9900"/>
+            </w:tcBorders>
+            <w:tcMar>
+              <w:top w:w="100" w:type="dxa"/>
+              <w:left w:w="100" w:type="dxa"/>
+              <w:bottom w:w="100" w:type="dxa"/>
+              <w:right w:w="100" w:type="dxa"/>
+            </w:tcMar>
+          </w:tcPr>
+          <w:p>
+            <w:pPr>
+              <w:widowControl w:val="0"/>
+              <w:pBdr>
+                <w:top w:val="nil"/>
+                <w:left w:val="nil"/>
+                <w:bottom w:val="nil"/>
+                <w:right w:val="nil"/>
+                <w:between w:val="nil"/>
+              </w:pBdr>
+              <w:jc w:val="center"/>
+            </w:pPr>
+            <w:r>
+              <w:t>Assistente de tratamento</w:t>
+            </w:r>
+          </w:p>
+        </w:tc>
+        <w:tc>
+          <w:tcPr>
+            <w:tcW w:w="4535" w:type="dxa"/>
+            <w:tcBorders>
+              <w:top w:val="single" w:sz="4" w:space="0" w:color="FF9900"/>
+              <w:left w:val="single" w:sz="4" w:space="0" w:color="FF9900"/>
+              <w:bottom w:val="single" w:sz="4" w:space="0" w:color="FF9900"/>
+              <w:right w:val="single" w:sz="4" w:space="0" w:color="FF9900"/>
+            </w:tcBorders>
+          </w:tcPr>
+          <w:p>
+            <w:pPr>
+              <w:widowControl w:val="0"/>
+              <w:pBdr>
+                <w:top w:val="nil"/>
+                <w:left w:val="nil"/>
+                <w:bottom w:val="nil"/>
+                <w:right w:val="nil"/>
+                <w:between w:val="nil"/>
+              </w:pBdr>
+            </w:pPr>
+            <w:r>
+              <w:t xml:space="preserve">Caso o cliente deve seguir um tratamento, o </w:t>
+            </w:r>
+            <w:proofErr w:type="spellStart"/>
+            <w:r>
+              <w:t>app</w:t>
+            </w:r>
+            <w:proofErr w:type="spellEnd"/>
+            <w:r>
+              <w:t xml:space="preserve"> o lembrará de que deve lavar o cabelo naquele dia, por exemplo.</w:t>
+            </w:r>
+          </w:p>
+        </w:tc>
+      </w:tr>
+      <w:tr>
+        <w:trPr>
+          <w:trHeight w:val="500"/>
+          <w:jc w:val="center"/>
+        </w:trPr>
+        <w:tc>
+          <w:tcPr>
+            <w:tcW w:w="978" w:type="dxa"/>
+            <w:tcBorders>
+              <w:top w:val="single" w:sz="4" w:space="0" w:color="FF9900"/>
+              <w:left w:val="single" w:sz="4" w:space="0" w:color="FF9900"/>
+              <w:bottom w:val="single" w:sz="4" w:space="0" w:color="FF9900"/>
+              <w:right w:val="single" w:sz="4" w:space="0" w:color="FF9900"/>
+            </w:tcBorders>
+            <w:tcMar>
+              <w:top w:w="100" w:type="dxa"/>
+              <w:left w:w="100" w:type="dxa"/>
+              <w:bottom w:w="100" w:type="dxa"/>
+              <w:right w:w="100" w:type="dxa"/>
+            </w:tcMar>
+            <w:vAlign w:val="center"/>
+          </w:tcPr>
+          <w:p>
+            <w:pPr>
+              <w:widowControl w:val="0"/>
+              <w:pBdr>
+                <w:top w:val="nil"/>
+                <w:left w:val="nil"/>
+                <w:bottom w:val="nil"/>
+                <w:right w:val="nil"/>
+                <w:between w:val="nil"/>
+              </w:pBdr>
+              <w:jc w:val="center"/>
+            </w:pPr>
+            <w:r>
+              <w:t>34</w:t>
+            </w:r>
+          </w:p>
+        </w:tc>
+        <w:tc>
+          <w:tcPr>
+            <w:tcW w:w="4535" w:type="dxa"/>
+            <w:tcBorders>
+              <w:top w:val="single" w:sz="4" w:space="0" w:color="FF9900"/>
+              <w:left w:val="single" w:sz="4" w:space="0" w:color="FF9900"/>
+              <w:bottom w:val="single" w:sz="4" w:space="0" w:color="FF9900"/>
+              <w:right w:val="single" w:sz="4" w:space="0" w:color="FF9900"/>
+            </w:tcBorders>
+            <w:tcMar>
+              <w:top w:w="100" w:type="dxa"/>
+              <w:left w:w="100" w:type="dxa"/>
+              <w:bottom w:w="100" w:type="dxa"/>
+              <w:right w:w="100" w:type="dxa"/>
+            </w:tcMar>
+          </w:tcPr>
+          <w:p>
+            <w:pPr>
+              <w:widowControl w:val="0"/>
+              <w:pBdr>
+                <w:top w:val="nil"/>
+                <w:left w:val="nil"/>
+                <w:bottom w:val="nil"/>
+                <w:right w:val="nil"/>
+                <w:between w:val="nil"/>
+              </w:pBdr>
+              <w:jc w:val="center"/>
+            </w:pPr>
+            <w:r>
+              <w:t>Trabalhe conosco</w:t>
+            </w:r>
+          </w:p>
+        </w:tc>
+        <w:tc>
+          <w:tcPr>
+            <w:tcW w:w="4535" w:type="dxa"/>
+            <w:tcBorders>
+              <w:top w:val="single" w:sz="4" w:space="0" w:color="FF9900"/>
+              <w:left w:val="single" w:sz="4" w:space="0" w:color="FF9900"/>
+              <w:bottom w:val="single" w:sz="4" w:space="0" w:color="FF9900"/>
+              <w:right w:val="single" w:sz="4" w:space="0" w:color="FF9900"/>
+            </w:tcBorders>
+          </w:tcPr>
+          <w:p>
+            <w:pPr>
+              <w:widowControl w:val="0"/>
+              <w:pBdr>
+                <w:top w:val="nil"/>
+                <w:left w:val="nil"/>
+                <w:bottom w:val="nil"/>
+                <w:right w:val="nil"/>
+                <w:between w:val="nil"/>
+              </w:pBdr>
+            </w:pPr>
+            <w:r>
+              <w:t>Um formulário dedicado a quem tem interesse em trabalhar no salão</w:t>
+            </w:r>
+          </w:p>
+        </w:tc>
+      </w:tr>
+      <w:tr>
+        <w:trPr>
+          <w:trHeight w:val="500"/>
+          <w:jc w:val="center"/>
+        </w:trPr>
+        <w:tc>
+          <w:tcPr>
+            <w:tcW w:w="978" w:type="dxa"/>
+            <w:tcBorders>
+              <w:top w:val="single" w:sz="4" w:space="0" w:color="FF9900"/>
+              <w:left w:val="single" w:sz="4" w:space="0" w:color="FF9900"/>
+              <w:bottom w:val="single" w:sz="4" w:space="0" w:color="FF9900"/>
+              <w:right w:val="single" w:sz="4" w:space="0" w:color="FF9900"/>
+            </w:tcBorders>
+            <w:tcMar>
+              <w:top w:w="100" w:type="dxa"/>
+              <w:left w:w="100" w:type="dxa"/>
+              <w:bottom w:w="100" w:type="dxa"/>
+              <w:right w:w="100" w:type="dxa"/>
+            </w:tcMar>
+            <w:vAlign w:val="center"/>
+          </w:tcPr>
+          <w:p>
+            <w:pPr>
+              <w:widowControl w:val="0"/>
+              <w:pBdr>
+                <w:top w:val="nil"/>
+                <w:left w:val="nil"/>
+                <w:bottom w:val="nil"/>
+                <w:right w:val="nil"/>
+                <w:between w:val="nil"/>
+              </w:pBdr>
+              <w:jc w:val="center"/>
+            </w:pPr>
+            <w:r>
+              <w:t>35</w:t>
+            </w:r>
+          </w:p>
+        </w:tc>
+        <w:tc>
+          <w:tcPr>
+            <w:tcW w:w="4535" w:type="dxa"/>
+            <w:tcBorders>
+              <w:top w:val="single" w:sz="4" w:space="0" w:color="FF9900"/>
+              <w:left w:val="single" w:sz="4" w:space="0" w:color="FF9900"/>
+              <w:bottom w:val="single" w:sz="4" w:space="0" w:color="FF9900"/>
+              <w:right w:val="single" w:sz="4" w:space="0" w:color="FF9900"/>
+            </w:tcBorders>
+            <w:tcMar>
+              <w:top w:w="100" w:type="dxa"/>
+              <w:left w:w="100" w:type="dxa"/>
+              <w:bottom w:w="100" w:type="dxa"/>
+              <w:right w:w="100" w:type="dxa"/>
+            </w:tcMar>
+          </w:tcPr>
+          <w:p>
+            <w:pPr>
+              <w:widowControl w:val="0"/>
+              <w:pBdr>
+                <w:top w:val="nil"/>
+                <w:left w:val="nil"/>
+                <w:bottom w:val="nil"/>
+                <w:right w:val="nil"/>
+                <w:between w:val="nil"/>
+              </w:pBdr>
+              <w:jc w:val="center"/>
+            </w:pPr>
+            <w:r>
+              <w:t xml:space="preserve">Relatório </w:t>
+            </w:r>
+          </w:p>
+        </w:tc>
+        <w:tc>
+          <w:tcPr>
+            <w:tcW w:w="4535" w:type="dxa"/>
+            <w:tcBorders>
+              <w:top w:val="single" w:sz="4" w:space="0" w:color="FF9900"/>
+              <w:left w:val="single" w:sz="4" w:space="0" w:color="FF9900"/>
+              <w:bottom w:val="single" w:sz="4" w:space="0" w:color="FF9900"/>
+              <w:right w:val="single" w:sz="4" w:space="0" w:color="FF9900"/>
+            </w:tcBorders>
+          </w:tcPr>
+          <w:p>
+            <w:pPr>
+              <w:widowControl w:val="0"/>
+              <w:pBdr>
+                <w:top w:val="nil"/>
+                <w:left w:val="nil"/>
+                <w:bottom w:val="nil"/>
+                <w:right w:val="nil"/>
+                <w:between w:val="nil"/>
+              </w:pBdr>
+            </w:pPr>
+            <w:r>
+              <w:t>O dono do salão terá acesso a um relatório sobre suas finanças, cortes mais usados entre outros...</w:t>
+            </w:r>
+          </w:p>
+        </w:tc>
+      </w:tr>
+      <w:tr>
+        <w:trPr>
+          <w:trHeight w:val="500"/>
+          <w:jc w:val="center"/>
+        </w:trPr>
+        <w:tc>
+          <w:tcPr>
+            <w:tcW w:w="978" w:type="dxa"/>
+            <w:tcBorders>
+              <w:top w:val="single" w:sz="4" w:space="0" w:color="FF9900"/>
+              <w:left w:val="single" w:sz="4" w:space="0" w:color="FF9900"/>
+              <w:bottom w:val="single" w:sz="4" w:space="0" w:color="FF9900"/>
+              <w:right w:val="single" w:sz="4" w:space="0" w:color="FF9900"/>
+            </w:tcBorders>
+            <w:tcMar>
+              <w:top w:w="100" w:type="dxa"/>
+              <w:left w:w="100" w:type="dxa"/>
+              <w:bottom w:w="100" w:type="dxa"/>
+              <w:right w:w="100" w:type="dxa"/>
+            </w:tcMar>
+            <w:vAlign w:val="center"/>
+          </w:tcPr>
+          <w:p>
+            <w:pPr>
+              <w:widowControl w:val="0"/>
+              <w:pBdr>
+                <w:top w:val="nil"/>
+                <w:left w:val="nil"/>
+                <w:bottom w:val="nil"/>
+                <w:right w:val="nil"/>
+                <w:between w:val="nil"/>
+              </w:pBdr>
+              <w:jc w:val="center"/>
+            </w:pPr>
+            <w:r>
+              <w:t>36</w:t>
+            </w:r>
+          </w:p>
+        </w:tc>
+        <w:tc>
+          <w:tcPr>
+            <w:tcW w:w="4535" w:type="dxa"/>
+            <w:tcBorders>
+              <w:top w:val="single" w:sz="4" w:space="0" w:color="FF9900"/>
+              <w:left w:val="single" w:sz="4" w:space="0" w:color="FF9900"/>
+              <w:bottom w:val="single" w:sz="4" w:space="0" w:color="FF9900"/>
+              <w:right w:val="single" w:sz="4" w:space="0" w:color="FF9900"/>
+            </w:tcBorders>
+            <w:tcMar>
+              <w:top w:w="100" w:type="dxa"/>
+              <w:left w:w="100" w:type="dxa"/>
+              <w:bottom w:w="100" w:type="dxa"/>
+              <w:right w:w="100" w:type="dxa"/>
+            </w:tcMar>
+          </w:tcPr>
+          <w:p>
+            <w:pPr>
+              <w:widowControl w:val="0"/>
+              <w:pBdr>
+                <w:top w:val="nil"/>
+                <w:left w:val="nil"/>
+                <w:bottom w:val="nil"/>
+                <w:right w:val="nil"/>
+                <w:between w:val="nil"/>
+              </w:pBdr>
+              <w:jc w:val="center"/>
+            </w:pPr>
+            <w:r>
+              <w:t>Emissão de boleto</w:t>
+            </w:r>
+          </w:p>
+        </w:tc>
+        <w:tc>
+          <w:tcPr>
+            <w:tcW w:w="4535" w:type="dxa"/>
+            <w:tcBorders>
+              <w:top w:val="single" w:sz="4" w:space="0" w:color="FF9900"/>
+              <w:left w:val="single" w:sz="4" w:space="0" w:color="FF9900"/>
+              <w:bottom w:val="single" w:sz="4" w:space="0" w:color="FF9900"/>
+              <w:right w:val="single" w:sz="4" w:space="0" w:color="FF9900"/>
+            </w:tcBorders>
+          </w:tcPr>
+          <w:p>
+            <w:pPr>
+              <w:widowControl w:val="0"/>
+              <w:pBdr>
+                <w:top w:val="nil"/>
+                <w:left w:val="nil"/>
+                <w:bottom w:val="nil"/>
+                <w:right w:val="nil"/>
+                <w:between w:val="nil"/>
+              </w:pBdr>
+            </w:pPr>
+            <w:r>
+              <w:t>Pode emitir boletos</w:t>
+            </w:r>
+          </w:p>
+        </w:tc>
+      </w:tr>
+      <w:tr>
+        <w:trPr>
+          <w:trHeight w:val="500"/>
+          <w:jc w:val="center"/>
+        </w:trPr>
+        <w:tc>
+          <w:tcPr>
+            <w:tcW w:w="978" w:type="dxa"/>
+            <w:tcBorders>
+              <w:top w:val="single" w:sz="4" w:space="0" w:color="FF9900"/>
+              <w:left w:val="single" w:sz="4" w:space="0" w:color="FF9900"/>
+              <w:bottom w:val="single" w:sz="4" w:space="0" w:color="FF9900"/>
+              <w:right w:val="single" w:sz="4" w:space="0" w:color="FF9900"/>
+            </w:tcBorders>
+            <w:tcMar>
+              <w:top w:w="100" w:type="dxa"/>
+              <w:left w:w="100" w:type="dxa"/>
+              <w:bottom w:w="100" w:type="dxa"/>
+              <w:right w:w="100" w:type="dxa"/>
+            </w:tcMar>
+            <w:vAlign w:val="center"/>
+          </w:tcPr>
+          <w:p>
+            <w:pPr>
+              <w:widowControl w:val="0"/>
+              <w:pBdr>
+                <w:top w:val="nil"/>
+                <w:left w:val="nil"/>
+                <w:bottom w:val="nil"/>
+                <w:right w:val="nil"/>
+                <w:between w:val="nil"/>
+              </w:pBdr>
+              <w:jc w:val="center"/>
+            </w:pPr>
+            <w:r>
+              <w:t>37</w:t>
+            </w:r>
+          </w:p>
+        </w:tc>
+        <w:tc>
+          <w:tcPr>
+            <w:tcW w:w="4535" w:type="dxa"/>
+            <w:tcBorders>
+              <w:top w:val="single" w:sz="4" w:space="0" w:color="FF9900"/>
+              <w:left w:val="single" w:sz="4" w:space="0" w:color="FF9900"/>
+              <w:bottom w:val="single" w:sz="4" w:space="0" w:color="FF9900"/>
+              <w:right w:val="single" w:sz="4" w:space="0" w:color="FF9900"/>
+            </w:tcBorders>
+            <w:tcMar>
+              <w:top w:w="100" w:type="dxa"/>
+              <w:left w:w="100" w:type="dxa"/>
+              <w:bottom w:w="100" w:type="dxa"/>
+              <w:right w:w="100" w:type="dxa"/>
+            </w:tcMar>
+          </w:tcPr>
+          <w:p>
+            <w:pPr>
+              <w:widowControl w:val="0"/>
+              <w:pBdr>
+                <w:top w:val="nil"/>
+                <w:left w:val="nil"/>
+                <w:bottom w:val="nil"/>
+                <w:right w:val="nil"/>
+                <w:between w:val="nil"/>
+              </w:pBdr>
+              <w:jc w:val="center"/>
+            </w:pPr>
+            <w:r>
+              <w:t>Revista online</w:t>
+            </w:r>
+          </w:p>
+        </w:tc>
+        <w:tc>
+          <w:tcPr>
+            <w:tcW w:w="4535" w:type="dxa"/>
+            <w:tcBorders>
+              <w:top w:val="single" w:sz="4" w:space="0" w:color="FF9900"/>
+              <w:left w:val="single" w:sz="4" w:space="0" w:color="FF9900"/>
+              <w:bottom w:val="single" w:sz="4" w:space="0" w:color="FF9900"/>
+              <w:right w:val="single" w:sz="4" w:space="0" w:color="FF9900"/>
+            </w:tcBorders>
+          </w:tcPr>
+          <w:p>
+            <w:pPr>
+              <w:widowControl w:val="0"/>
+              <w:pBdr>
+                <w:top w:val="nil"/>
+                <w:left w:val="nil"/>
+                <w:bottom w:val="nil"/>
+                <w:right w:val="nil"/>
+                <w:between w:val="nil"/>
+              </w:pBdr>
+              <w:jc w:val="center"/>
+            </w:pPr>
+            <w:r>
+              <w:t xml:space="preserve">Geralmente </w:t>
+            </w:r>
+            <w:proofErr w:type="gramStart"/>
+            <w:r>
+              <w:t>os salões possui</w:t>
+            </w:r>
+            <w:proofErr w:type="gramEnd"/>
+            <w:r>
+              <w:t xml:space="preserve"> revistas para quem está esperando... Agora no </w:t>
+            </w:r>
+            <w:proofErr w:type="spellStart"/>
+            <w:r>
+              <w:t>app</w:t>
+            </w:r>
+            <w:proofErr w:type="spellEnd"/>
+            <w:r>
+              <w:t xml:space="preserve"> é possível ler noticias da moda online.</w:t>
+            </w:r>
+          </w:p>
+        </w:tc>
+      </w:tr>
+      <w:tr>
+        <w:trPr>
+          <w:trHeight w:val="500"/>
+          <w:jc w:val="center"/>
+        </w:trPr>
+        <w:tc>
+          <w:tcPr>
+            <w:tcW w:w="978" w:type="dxa"/>
+            <w:tcBorders>
+              <w:top w:val="single" w:sz="4" w:space="0" w:color="FF9900"/>
+              <w:left w:val="single" w:sz="4" w:space="0" w:color="FF9900"/>
+              <w:bottom w:val="single" w:sz="4" w:space="0" w:color="FF9900"/>
+              <w:right w:val="single" w:sz="4" w:space="0" w:color="FF9900"/>
+            </w:tcBorders>
+            <w:tcMar>
+              <w:top w:w="100" w:type="dxa"/>
+              <w:left w:w="100" w:type="dxa"/>
+              <w:bottom w:w="100" w:type="dxa"/>
+              <w:right w:w="100" w:type="dxa"/>
+            </w:tcMar>
+            <w:vAlign w:val="center"/>
+          </w:tcPr>
+          <w:p>
+            <w:pPr>
+              <w:widowControl w:val="0"/>
+              <w:pBdr>
+                <w:top w:val="nil"/>
+                <w:left w:val="nil"/>
+                <w:bottom w:val="nil"/>
+                <w:right w:val="nil"/>
+                <w:between w:val="nil"/>
+              </w:pBdr>
+              <w:jc w:val="center"/>
+            </w:pPr>
+            <w:r>
+              <w:t>38</w:t>
+            </w:r>
+          </w:p>
+        </w:tc>
+        <w:tc>
+          <w:tcPr>
+            <w:tcW w:w="4535" w:type="dxa"/>
+            <w:tcBorders>
+              <w:top w:val="single" w:sz="4" w:space="0" w:color="FF9900"/>
+              <w:left w:val="single" w:sz="4" w:space="0" w:color="FF9900"/>
+              <w:bottom w:val="single" w:sz="4" w:space="0" w:color="FF9900"/>
+              <w:right w:val="single" w:sz="4" w:space="0" w:color="FF9900"/>
+            </w:tcBorders>
+            <w:tcMar>
+              <w:top w:w="100" w:type="dxa"/>
+              <w:left w:w="100" w:type="dxa"/>
+              <w:bottom w:w="100" w:type="dxa"/>
+              <w:right w:w="100" w:type="dxa"/>
+            </w:tcMar>
+          </w:tcPr>
+          <w:p>
+            <w:pPr>
+              <w:widowControl w:val="0"/>
+              <w:pBdr>
+                <w:top w:val="nil"/>
+                <w:left w:val="nil"/>
+                <w:bottom w:val="nil"/>
+                <w:right w:val="nil"/>
+                <w:between w:val="nil"/>
+              </w:pBdr>
+              <w:jc w:val="center"/>
+            </w:pPr>
+          </w:p>
+        </w:tc>
+        <w:tc>
+          <w:tcPr>
+            <w:tcW w:w="4535" w:type="dxa"/>
+            <w:tcBorders>
+              <w:top w:val="single" w:sz="4" w:space="0" w:color="FF9900"/>
+              <w:left w:val="single" w:sz="4" w:space="0" w:color="FF9900"/>
+              <w:bottom w:val="single" w:sz="4" w:space="0" w:color="FF9900"/>
+              <w:right w:val="single" w:sz="4" w:space="0" w:color="FF9900"/>
+            </w:tcBorders>
+          </w:tcPr>
+          <w:p>
+            <w:pPr>
+              <w:widowControl w:val="0"/>
+              <w:pBdr>
+                <w:top w:val="nil"/>
+                <w:left w:val="nil"/>
+                <w:bottom w:val="nil"/>
+                <w:right w:val="nil"/>
+                <w:between w:val="nil"/>
+              </w:pBdr>
+            </w:pPr>
+          </w:p>
+        </w:tc>
+      </w:tr>
+      <w:tr>
+        <w:trPr>
+          <w:trHeight w:val="500"/>
+          <w:jc w:val="center"/>
+        </w:trPr>
+        <w:tc>
+          <w:tcPr>
+            <w:tcW w:w="978" w:type="dxa"/>
+            <w:tcBorders>
+              <w:top w:val="single" w:sz="4" w:space="0" w:color="FF9900"/>
+              <w:left w:val="single" w:sz="4" w:space="0" w:color="FF9900"/>
+              <w:bottom w:val="single" w:sz="4" w:space="0" w:color="FF9900"/>
+              <w:right w:val="single" w:sz="4" w:space="0" w:color="FF9900"/>
+            </w:tcBorders>
+            <w:tcMar>
+              <w:top w:w="100" w:type="dxa"/>
+              <w:left w:w="100" w:type="dxa"/>
+              <w:bottom w:w="100" w:type="dxa"/>
+              <w:right w:w="100" w:type="dxa"/>
+            </w:tcMar>
+            <w:vAlign w:val="center"/>
+          </w:tcPr>
+          <w:p>
+            <w:pPr>
+              <w:widowControl w:val="0"/>
+              <w:pBdr>
+                <w:top w:val="nil"/>
+                <w:left w:val="nil"/>
+                <w:bottom w:val="nil"/>
+                <w:right w:val="nil"/>
+                <w:between w:val="nil"/>
+              </w:pBdr>
+              <w:jc w:val="center"/>
+            </w:pPr>
+            <w:r>
+              <w:t>39</w:t>
+            </w:r>
+          </w:p>
+        </w:tc>
+        <w:tc>
+          <w:tcPr>
+            <w:tcW w:w="4535" w:type="dxa"/>
+            <w:tcBorders>
+              <w:top w:val="single" w:sz="4" w:space="0" w:color="FF9900"/>
+              <w:left w:val="single" w:sz="4" w:space="0" w:color="FF9900"/>
+              <w:bottom w:val="single" w:sz="4" w:space="0" w:color="FF9900"/>
+              <w:right w:val="single" w:sz="4" w:space="0" w:color="FF9900"/>
+            </w:tcBorders>
+            <w:tcMar>
+              <w:top w:w="100" w:type="dxa"/>
+              <w:left w:w="100" w:type="dxa"/>
+              <w:bottom w:w="100" w:type="dxa"/>
+              <w:right w:w="100" w:type="dxa"/>
+            </w:tcMar>
+          </w:tcPr>
+          <w:p>
+            <w:pPr>
+              <w:widowControl w:val="0"/>
+              <w:pBdr>
+                <w:top w:val="nil"/>
+                <w:left w:val="nil"/>
+                <w:bottom w:val="nil"/>
+                <w:right w:val="nil"/>
+                <w:between w:val="nil"/>
+              </w:pBdr>
+              <w:jc w:val="center"/>
+            </w:pPr>
+          </w:p>
+        </w:tc>
+        <w:tc>
+          <w:tcPr>
+            <w:tcW w:w="4535" w:type="dxa"/>
+            <w:tcBorders>
+              <w:top w:val="single" w:sz="4" w:space="0" w:color="FF9900"/>
+              <w:left w:val="single" w:sz="4" w:space="0" w:color="FF9900"/>
+              <w:bottom w:val="single" w:sz="4" w:space="0" w:color="FF9900"/>
+              <w:right w:val="single" w:sz="4" w:space="0" w:color="FF9900"/>
+            </w:tcBorders>
+          </w:tcPr>
+          <w:p>
+            <w:pPr>
+              <w:widowControl w:val="0"/>
+              <w:pBdr>
+                <w:top w:val="nil"/>
+                <w:left w:val="nil"/>
+                <w:bottom w:val="nil"/>
+                <w:right w:val="nil"/>
+                <w:between w:val="nil"/>
+              </w:pBdr>
+            </w:pPr>
+          </w:p>
+        </w:tc>
+      </w:tr>
+      <w:tr>
+        <w:trPr>
+          <w:trHeight w:val="500"/>
+          <w:jc w:val="center"/>
+        </w:trPr>
+        <w:tc>
+          <w:tcPr>
+            <w:tcW w:w="978" w:type="dxa"/>
+            <w:tcBorders>
+              <w:top w:val="single" w:sz="4" w:space="0" w:color="FF9900"/>
+              <w:left w:val="single" w:sz="4" w:space="0" w:color="FF9900"/>
+              <w:bottom w:val="single" w:sz="4" w:space="0" w:color="FF9900"/>
+              <w:right w:val="single" w:sz="4" w:space="0" w:color="FF9900"/>
+            </w:tcBorders>
+            <w:tcMar>
+              <w:top w:w="100" w:type="dxa"/>
+              <w:left w:w="100" w:type="dxa"/>
+              <w:bottom w:w="100" w:type="dxa"/>
+              <w:right w:w="100" w:type="dxa"/>
+            </w:tcMar>
+            <w:vAlign w:val="center"/>
+          </w:tcPr>
+          <w:p>
+            <w:pPr>
+              <w:widowControl w:val="0"/>
+              <w:pBdr>
+                <w:top w:val="nil"/>
+                <w:left w:val="nil"/>
+                <w:bottom w:val="nil"/>
+                <w:right w:val="nil"/>
+                <w:between w:val="nil"/>
+              </w:pBdr>
+              <w:jc w:val="center"/>
+            </w:pPr>
+            <w:r>
+              <w:t>40</w:t>
+            </w:r>
+          </w:p>
+        </w:tc>
+        <w:tc>
+          <w:tcPr>
+            <w:tcW w:w="4535" w:type="dxa"/>
+            <w:tcBorders>
+              <w:top w:val="single" w:sz="4" w:space="0" w:color="FF9900"/>
+              <w:left w:val="single" w:sz="4" w:space="0" w:color="FF9900"/>
+              <w:bottom w:val="single" w:sz="4" w:space="0" w:color="FF9900"/>
+              <w:right w:val="single" w:sz="4" w:space="0" w:color="FF9900"/>
+            </w:tcBorders>
+            <w:tcMar>
+              <w:top w:w="100" w:type="dxa"/>
+              <w:left w:w="100" w:type="dxa"/>
+              <w:bottom w:w="100" w:type="dxa"/>
+              <w:right w:w="100" w:type="dxa"/>
+            </w:tcMar>
+          </w:tcPr>
+          <w:p>
+            <w:pPr>
+              <w:widowControl w:val="0"/>
+              <w:pBdr>
+                <w:top w:val="nil"/>
+                <w:left w:val="nil"/>
+                <w:bottom w:val="nil"/>
+                <w:right w:val="nil"/>
+                <w:between w:val="nil"/>
+              </w:pBdr>
+              <w:jc w:val="center"/>
+            </w:pPr>
+          </w:p>
+        </w:tc>
+        <w:tc>
+          <w:tcPr>
+            <w:tcW w:w="4535" w:type="dxa"/>
+            <w:tcBorders>
+              <w:top w:val="single" w:sz="4" w:space="0" w:color="FF9900"/>
+              <w:left w:val="single" w:sz="4" w:space="0" w:color="FF9900"/>
+              <w:bottom w:val="single" w:sz="4" w:space="0" w:color="FF9900"/>
+              <w:right w:val="single" w:sz="4" w:space="0" w:color="FF9900"/>
+            </w:tcBorders>
+          </w:tcPr>
+          <w:p>
+            <w:pPr>
+              <w:widowControl w:val="0"/>
+              <w:pBdr>
+                <w:top w:val="nil"/>
+                <w:left w:val="nil"/>
+                <w:bottom w:val="nil"/>
+                <w:right w:val="nil"/>
+                <w:between w:val="nil"/>
+              </w:pBdr>
+            </w:pPr>
           </w:p>
         </w:tc>
       </w:tr>
@@ -4383,7 +5388,7 @@
           <w:rPr>
             <w:noProof/>
           </w:rPr>
-          <w:t>4</w:t>
+          <w:t>1</w:t>
         </w:r>
         <w:r>
           <w:fldChar w:fldCharType="end"/>

</xml_diff>